<commit_message>
Diario + Ostacoli Dinamici
</commit_message>
<xml_diff>
--- a/4_Diari/2022-10-28_Diario_ChristianMonga.docx
+++ b/4_Diari/2022-10-28_Diario_ChristianMonga.docx
@@ -387,8 +387,78 @@
               </w:rPr>
               <w:t xml:space="preserve"> che mi permette di “mantenere il volo” per 1secondo, se il personaggio è a terra e viene premuto il tasto sinistro del mouse salta per 1secondo</w:t>
             </w:r>
-            <w:bookmarkStart w:id="3" w:name="_GoBack"/>
-            <w:bookmarkEnd w:id="3"/>
+          </w:p>
+          <w:p>
+            <w:pPr>
+              <w:rPr>
+                <w:rFonts w:ascii="Arial" w:hAnsi="Arial" w:cs="Arial"/>
+              </w:rPr>
+            </w:pPr>
+            <w:r>
+              <w:rPr>
+                <w:rFonts w:ascii="Arial" w:hAnsi="Arial" w:cs="Arial"/>
+              </w:rPr>
+              <w:t xml:space="preserve">Tramite un </w:t>
+            </w:r>
+            <w:proofErr w:type="spellStart"/>
+            <w:r>
+              <w:rPr>
+                <w:rFonts w:ascii="Arial" w:hAnsi="Arial" w:cs="Arial"/>
+              </w:rPr>
+              <w:t>if</w:t>
+            </w:r>
+            <w:proofErr w:type="spellEnd"/>
+            <w:r>
+              <w:rPr>
+                <w:rFonts w:ascii="Arial" w:hAnsi="Arial" w:cs="Arial"/>
+              </w:rPr>
+              <w:t xml:space="preserve"> fatto in modo che quando il personaggio si trova in aria non può cambiare direzione</w:t>
+            </w:r>
+          </w:p>
+          <w:p>
+            <w:pPr>
+              <w:rPr>
+                <w:rFonts w:ascii="Arial" w:hAnsi="Arial" w:cs="Arial"/>
+              </w:rPr>
+            </w:pPr>
+            <w:r>
+              <w:rPr>
+                <w:rFonts w:ascii="Arial" w:hAnsi="Arial" w:cs="Arial"/>
+              </w:rPr>
+              <w:t xml:space="preserve">Implementato il fatto che quando viene premuto il tasto destro, mentre il personaggio si trova in aria, </w:t>
+            </w:r>
+            <w:r>
+              <w:rPr>
+                <w:rFonts w:ascii="Arial" w:hAnsi="Arial" w:cs="Arial"/>
+              </w:rPr>
+              <w:t>esso fa una piccola rotazione</w:t>
+            </w:r>
+          </w:p>
+          <w:p>
+            <w:pPr>
+              <w:rPr>
+                <w:rFonts w:ascii="Arial" w:hAnsi="Arial" w:cs="Arial"/>
+              </w:rPr>
+            </w:pPr>
+            <w:r>
+              <w:rPr>
+                <w:rFonts w:ascii="Arial" w:hAnsi="Arial" w:cs="Arial"/>
+              </w:rPr>
+              <w:t>Se il personaggio atterra storto si blocca per 2 secondi e poi si raddrizza e riparte</w:t>
+            </w:r>
+          </w:p>
+          <w:p>
+            <w:pPr>
+              <w:rPr>
+                <w:rFonts w:ascii="Arial" w:hAnsi="Arial" w:cs="Arial"/>
+              </w:rPr>
+            </w:pPr>
+            <w:r>
+              <w:rPr>
+                <w:rFonts w:ascii="Arial" w:hAnsi="Arial" w:cs="Arial"/>
+              </w:rPr>
+              <w:t>Continuata la documentazione</w:t>
+            </w:r>
           </w:p>
         </w:tc>
       </w:tr>
@@ -444,6 +514,40 @@
                 <w:rFonts w:ascii="Arial" w:hAnsi="Arial" w:cs="Arial"/>
               </w:rPr>
             </w:pPr>
+            <w:r>
+              <w:rPr>
+                <w:rFonts w:ascii="Arial" w:hAnsi="Arial" w:cs="Arial"/>
+              </w:rPr>
+              <w:t xml:space="preserve">Quando il personaggio fa una rotazione completa e atterra correttamente la sua </w:t>
+            </w:r>
+            <w:proofErr w:type="spellStart"/>
+            <w:r>
+              <w:rPr>
+                <w:rFonts w:ascii="Arial" w:hAnsi="Arial" w:cs="Arial"/>
+              </w:rPr>
+              <w:t>rotation</w:t>
+            </w:r>
+            <w:proofErr w:type="spellEnd"/>
+            <w:r>
+              <w:rPr>
+                <w:rFonts w:ascii="Arial" w:hAnsi="Arial" w:cs="Arial"/>
+              </w:rPr>
+              <w:t xml:space="preserve"> non è perfettamente 0 ma -4.9e8, quindi per controllare se è a terra al posto di mettere l’</w:t>
+            </w:r>
+            <w:proofErr w:type="spellStart"/>
+            <w:r>
+              <w:rPr>
+                <w:rFonts w:ascii="Arial" w:hAnsi="Arial" w:cs="Arial"/>
+              </w:rPr>
+              <w:t>if</w:t>
+            </w:r>
+            <w:proofErr w:type="spellEnd"/>
+            <w:r>
+              <w:rPr>
+                <w:rFonts w:ascii="Arial" w:hAnsi="Arial" w:cs="Arial"/>
+              </w:rPr>
+              <w:t xml:space="preserve"> che controlla se la sua rotazione x è 0 controlla se la rotazione x si trova tra -0.1 e 0.1</w:t>
+            </w:r>
           </w:p>
         </w:tc>
       </w:tr>
@@ -550,6 +654,20 @@
                 <w:rFonts w:ascii="Arial" w:hAnsi="Arial" w:cs="Arial"/>
               </w:rPr>
             </w:pPr>
+            <w:r>
+              <w:rPr>
+                <w:rFonts w:ascii="Arial" w:hAnsi="Arial" w:cs="Arial"/>
+              </w:rPr>
+              <w:t>Importare un modello del personaggio e perfezionare</w:t>
+            </w:r>
+            <w:bookmarkStart w:id="3" w:name="_GoBack"/>
+            <w:bookmarkEnd w:id="3"/>
+            <w:r>
+              <w:rPr>
+                <w:rFonts w:ascii="Arial" w:hAnsi="Arial" w:cs="Arial"/>
+              </w:rPr>
+              <w:t xml:space="preserve"> i movimenti</w:t>
+            </w:r>
           </w:p>
         </w:tc>
       </w:tr>
@@ -4217,7 +4335,7 @@
 </file>
 
 <file path=customXml/itemProps1.xml><?xml version="1.0" encoding="utf-8"?>
-<ds:datastoreItem xmlns:ds="http://schemas.openxmlformats.org/officeDocument/2006/customXml" ds:itemID="{27D6FE2C-A7BB-40D3-A86B-7B29B2EFAB4D}">
+<ds:datastoreItem xmlns:ds="http://schemas.openxmlformats.org/officeDocument/2006/customXml" ds:itemID="{3E5AB6AF-E3C3-44CF-9700-9111CB544B51}">
   <ds:schemaRefs>
     <ds:schemaRef ds:uri="http://schemas.openxmlformats.org/officeDocument/2006/bibliography"/>
   </ds:schemaRefs>

</xml_diff>